<commit_message>
Added note about misting to bullet on spider mites
</commit_message>
<xml_diff>
--- a/WGCourse/Bonsai Pests.docx
+++ b/WGCourse/Bonsai Pests.docx
@@ -410,13 +410,7 @@
               <w:cnfStyle w:val="000000000000" w:firstRow="0" w:lastRow="0" w:firstColumn="0" w:lastColumn="0" w:oddVBand="0" w:evenVBand="0" w:oddHBand="0" w:evenHBand="0" w:firstRowFirstColumn="0" w:firstRowLastColumn="0" w:lastRowFirstColumn="0" w:lastRowLastColumn="0"/>
             </w:pPr>
             <w:r>
-              <w:t xml:space="preserve">Flat green circular </w:t>
-            </w:r>
-            <w:r>
-              <w:t>fleshy</w:t>
-            </w:r>
-            <w:r>
-              <w:t xml:space="preserve"> cap on a pale stem</w:t>
+              <w:t>Flat green circular fleshy cap on a pale stem</w:t>
             </w:r>
           </w:p>
         </w:tc>
@@ -607,10 +601,7 @@
       </w:pPr>
       <w:r>
         <w:lastRenderedPageBreak/>
-        <w:t xml:space="preserve">Bonsai Pests: </w:t>
-      </w:r>
-      <w:r>
-        <w:t>Pathogens</w:t>
+        <w:t>Bonsai Pests: Pathogens</w:t>
       </w:r>
     </w:p>
     <w:p>
@@ -1176,16 +1167,16 @@
         <w:t xml:space="preserve"> </w:t>
       </w:r>
       <w:r>
-        <w:t>mites can</w:t>
-      </w:r>
-      <w:r>
-        <w:t xml:space="preserve"> (a) hide from the insecticide in it and (b) use it to reinfect the plant faster</w:t>
+        <w:t>mites can (a) hide from the insecticide in it and (b) use it to reinfect the plant faster</w:t>
       </w:r>
       <w:r>
         <w:t xml:space="preserve"> later</w:t>
       </w:r>
       <w:r>
         <w:t>.</w:t>
+      </w:r>
+      <w:r>
+        <w:t xml:space="preserve">  Subsequent (non-insecticidal) misting of leaves can slow reinfection and highlight any left-over or new webbing.</w:t>
       </w:r>
     </w:p>
     <w:p>
@@ -1197,13 +1188,34 @@
         </w:numPr>
       </w:pPr>
       <w:r>
-        <w:t>Some infestations are treatable by phages – e.g. nematodes that predate wine weevils – but these tend to be very specific</w:t>
-      </w:r>
-      <w:r>
-        <w:t xml:space="preserve"> (one nematode species per pest)</w:t>
-      </w:r>
-      <w:r>
-        <w:t xml:space="preserve"> so not really recommended for beginner bonsai practitioners.</w:t>
+        <w:t>Some infestations are treatable by phages</w:t>
+      </w:r>
+      <w:r>
+        <w:t>,</w:t>
+      </w:r>
+      <w:r>
+        <w:t xml:space="preserve"> e.g. nematodes that predate wine weevils</w:t>
+      </w:r>
+      <w:r>
+        <w:t xml:space="preserve">.  However, </w:t>
+      </w:r>
+      <w:r>
+        <w:t>these tend to be very specific</w:t>
+      </w:r>
+      <w:r>
+        <w:t xml:space="preserve"> </w:t>
+      </w:r>
+      <w:r>
+        <w:t xml:space="preserve">– </w:t>
+      </w:r>
+      <w:r>
+        <w:t>one nematode species per pest</w:t>
+      </w:r>
+      <w:r>
+        <w:t xml:space="preserve"> – </w:t>
+      </w:r>
+      <w:r>
+        <w:t>so not recommended for beginner bonsai practitioners.</w:t>
       </w:r>
     </w:p>
     <w:p>
@@ -1331,13 +1343,7 @@
               <w:t>them</w:t>
             </w:r>
             <w:r>
-              <w:t>: lo</w:t>
-            </w:r>
-            <w:r>
-              <w:t>ok for pinprick-sized spots</w:t>
-            </w:r>
-            <w:r>
-              <w:t>.</w:t>
+              <w:t>: look for pinprick-sized spots.</w:t>
             </w:r>
           </w:p>
           <w:p>
@@ -1792,6 +1798,7 @@
         </w:numPr>
       </w:pPr>
       <w:r>
+        <w:lastRenderedPageBreak/>
         <w:t>Birds are very good at picking off any beetles, snails and slugs that find their way onto your trees.</w:t>
       </w:r>
     </w:p>
@@ -1803,7 +1810,6 @@
         <w:rPr>
           <w:highlight w:val="yellow"/>
         </w:rPr>
-        <w:lastRenderedPageBreak/>
         <w:t>Pesticides: e</w:t>
       </w:r>
       <w:r>
@@ -1847,22 +1853,13 @@
         <w:t xml:space="preserve">(a) </w:t>
       </w:r>
       <w:r>
-        <w:t xml:space="preserve">can </w:t>
-      </w:r>
-      <w:r>
-        <w:t>also kill beneficial insects</w:t>
-      </w:r>
-      <w:r>
-        <w:t xml:space="preserve"> and </w:t>
+        <w:t xml:space="preserve">can also kill beneficial insects and </w:t>
       </w:r>
       <w:r>
         <w:t xml:space="preserve">(b) </w:t>
       </w:r>
       <w:r>
-        <w:t>are often produced by industrial processes with a high environmental footprint</w:t>
-      </w:r>
-      <w:r>
-        <w:t>.</w:t>
+        <w:t>are often produced by industrial processes with a high environmental footprint.</w:t>
       </w:r>
     </w:p>
     <w:p>
@@ -1908,13 +1905,7 @@
         <w:t>”</w:t>
       </w:r>
       <w:r>
-        <w:t xml:space="preserve">, to reduce surface tension.)  However, this is not always feasible for e.g. spider mites on Chinese elm, where the leaves </w:t>
-      </w:r>
-      <w:r>
-        <w:t>will</w:t>
-      </w:r>
-      <w:r>
-        <w:t xml:space="preserve"> tend to come off too.</w:t>
+        <w:t>, to reduce surface tension.)  However, this is not always feasible for e.g. spider mites on Chinese elm, where the leaves will tend to come off too.</w:t>
       </w:r>
     </w:p>
     <w:p>
@@ -1948,13 +1939,7 @@
         </w:numPr>
       </w:pPr>
       <w:r>
-        <w:t>Thanks to environmental regulation, m</w:t>
-      </w:r>
-      <w:r>
-        <w:t>ost modern household insecticides will break down over time, preventing build-up in the ecosystem.  However, it’s good to check</w:t>
-      </w:r>
-      <w:r>
-        <w:t xml:space="preserve"> the </w:t>
+        <w:t xml:space="preserve">Thanks to environmental regulation, most modern household insecticides will break down over time, preventing build-up in the ecosystem.  However, it’s good to check the </w:t>
       </w:r>
       <w:r>
         <w:t>constituents</w:t>
@@ -2075,10 +2060,7 @@
         <w:t xml:space="preserve">– </w:t>
       </w:r>
       <w:r>
-        <w:t xml:space="preserve">as a </w:t>
-      </w:r>
-      <w:r>
-        <w:t xml:space="preserve">“trap crop” </w:t>
+        <w:t xml:space="preserve">as a “trap crop” </w:t>
       </w:r>
       <w:r>
         <w:t>can provide advance warning of infestation</w:t>

</xml_diff>